<commit_message>
Semana 3 commit final
</commit_message>
<xml_diff>
--- a/Semana 2)/Programación orientada a objetos 2.docx
+++ b/Semana 2)/Programación orientada a objetos 2.docx
@@ -4,7 +4,7 @@
   <w:body>
     <w:p>
       <w:pPr>
-        <w:pStyle w:val="Ttulo1"/>
+        <w:pStyle w:val="Heading1"/>
         <w:rPr>
           <w:lang w:val="es-ES"/>
         </w:rPr>
@@ -38,7 +38,7 @@
     </w:p>
     <w:p>
       <w:pPr>
-        <w:pStyle w:val="Prrafodelista"/>
+        <w:pStyle w:val="ListParagraph"/>
         <w:numPr>
           <w:ilvl w:val="0"/>
           <w:numId w:val="1"/>
@@ -56,7 +56,7 @@
     </w:p>
     <w:p>
       <w:pPr>
-        <w:pStyle w:val="Prrafodelista"/>
+        <w:pStyle w:val="ListParagraph"/>
         <w:numPr>
           <w:ilvl w:val="0"/>
           <w:numId w:val="1"/>
@@ -74,7 +74,7 @@
     </w:p>
     <w:p>
       <w:pPr>
-        <w:pStyle w:val="Prrafodelista"/>
+        <w:pStyle w:val="ListParagraph"/>
         <w:numPr>
           <w:ilvl w:val="0"/>
           <w:numId w:val="1"/>
@@ -119,7 +119,7 @@
         <w:rPr>
           <w:lang w:val="es-ES"/>
         </w:rPr>
-        <w:t>La manera de describir un objeto mes mediante sus a</w:t>
+        <w:t>La manera de describir un objeto es mediante sus a</w:t>
       </w:r>
       <w:r>
         <w:rPr>
@@ -175,7 +175,7 @@
     </w:p>
     <w:p>
       <w:pPr>
-        <w:pStyle w:val="Prrafodelista"/>
+        <w:pStyle w:val="ListParagraph"/>
         <w:numPr>
           <w:ilvl w:val="0"/>
           <w:numId w:val="2"/>
@@ -199,7 +199,7 @@
     </w:p>
     <w:p>
       <w:pPr>
-        <w:pStyle w:val="Prrafodelista"/>
+        <w:pStyle w:val="ListParagraph"/>
         <w:numPr>
           <w:ilvl w:val="0"/>
           <w:numId w:val="2"/>
@@ -223,7 +223,7 @@
     </w:p>
     <w:p>
       <w:pPr>
-        <w:pStyle w:val="Prrafodelista"/>
+        <w:pStyle w:val="ListParagraph"/>
         <w:numPr>
           <w:ilvl w:val="0"/>
           <w:numId w:val="2"/>
@@ -327,7 +327,7 @@
     </w:p>
     <w:p>
       <w:pPr>
-        <w:pStyle w:val="Prrafodelista"/>
+        <w:pStyle w:val="ListParagraph"/>
         <w:numPr>
           <w:ilvl w:val="0"/>
           <w:numId w:val="3"/>
@@ -345,7 +345,7 @@
     </w:p>
     <w:p>
       <w:pPr>
-        <w:pStyle w:val="Prrafodelista"/>
+        <w:pStyle w:val="ListParagraph"/>
         <w:numPr>
           <w:ilvl w:val="0"/>
           <w:numId w:val="3"/>
@@ -363,7 +363,7 @@
     </w:p>
     <w:p>
       <w:pPr>
-        <w:pStyle w:val="Prrafodelista"/>
+        <w:pStyle w:val="ListParagraph"/>
         <w:numPr>
           <w:ilvl w:val="0"/>
           <w:numId w:val="3"/>
@@ -420,7 +420,7 @@
     </w:p>
     <w:p>
       <w:pPr>
-        <w:pStyle w:val="Ttulo2"/>
+        <w:pStyle w:val="Heading2"/>
         <w:rPr>
           <w:lang w:val="es-ES"/>
         </w:rPr>
@@ -442,7 +442,7 @@
     </w:p>
     <w:p>
       <w:pPr>
-        <w:pStyle w:val="Prrafodelista"/>
+        <w:pStyle w:val="ListParagraph"/>
         <w:numPr>
           <w:ilvl w:val="0"/>
           <w:numId w:val="1"/>
@@ -480,7 +480,7 @@
     </w:p>
     <w:p>
       <w:pPr>
-        <w:pStyle w:val="Prrafodelista"/>
+        <w:pStyle w:val="ListParagraph"/>
         <w:numPr>
           <w:ilvl w:val="0"/>
           <w:numId w:val="1"/>
@@ -504,7 +504,7 @@
     </w:p>
     <w:p>
       <w:pPr>
-        <w:pStyle w:val="Prrafodelista"/>
+        <w:pStyle w:val="ListParagraph"/>
         <w:numPr>
           <w:ilvl w:val="0"/>
           <w:numId w:val="1"/>
@@ -528,7 +528,7 @@
     </w:p>
     <w:p>
       <w:pPr>
-        <w:pStyle w:val="Prrafodelista"/>
+        <w:pStyle w:val="ListParagraph"/>
         <w:numPr>
           <w:ilvl w:val="0"/>
           <w:numId w:val="1"/>
@@ -611,7 +611,7 @@
     </w:p>
     <w:p>
       <w:pPr>
-        <w:pStyle w:val="Ttulo2"/>
+        <w:pStyle w:val="Heading2"/>
         <w:rPr>
           <w:lang w:val="es-ES"/>
         </w:rPr>
@@ -625,15 +625,15 @@
     </w:p>
     <w:p>
       <w:pPr>
-        <w:pStyle w:val="Ttulo2"/>
-        <w:rPr>
-          <w:lang w:val="es-ES"/>
-        </w:rPr>
-      </w:pPr>
-    </w:p>
-    <w:p>
-      <w:pPr>
-        <w:pStyle w:val="Prrafodelista"/>
+        <w:pStyle w:val="Heading2"/>
+        <w:rPr>
+          <w:lang w:val="es-ES"/>
+        </w:rPr>
+      </w:pPr>
+    </w:p>
+    <w:p>
+      <w:pPr>
+        <w:pStyle w:val="ListParagraph"/>
         <w:numPr>
           <w:ilvl w:val="0"/>
           <w:numId w:val="1"/>
@@ -651,7 +651,7 @@
     </w:p>
     <w:p>
       <w:pPr>
-        <w:pStyle w:val="Prrafodelista"/>
+        <w:pStyle w:val="ListParagraph"/>
         <w:rPr>
           <w:lang w:val="es-ES"/>
         </w:rPr>
@@ -672,7 +672,7 @@
     </w:p>
     <w:p>
       <w:pPr>
-        <w:pStyle w:val="Prrafodelista"/>
+        <w:pStyle w:val="ListParagraph"/>
         <w:rPr>
           <w:lang w:val="es-ES"/>
         </w:rPr>
@@ -686,7 +686,7 @@
     </w:p>
     <w:p>
       <w:pPr>
-        <w:pStyle w:val="Prrafodelista"/>
+        <w:pStyle w:val="ListParagraph"/>
         <w:rPr>
           <w:lang w:val="es-ES"/>
         </w:rPr>
@@ -718,15 +718,15 @@
     </w:p>
     <w:p>
       <w:pPr>
-        <w:pStyle w:val="Prrafodelista"/>
-        <w:rPr>
-          <w:lang w:val="es-ES"/>
-        </w:rPr>
-      </w:pPr>
-    </w:p>
-    <w:p>
-      <w:pPr>
-        <w:pStyle w:val="Prrafodelista"/>
+        <w:pStyle w:val="ListParagraph"/>
+        <w:rPr>
+          <w:lang w:val="es-ES"/>
+        </w:rPr>
+      </w:pPr>
+    </w:p>
+    <w:p>
+      <w:pPr>
+        <w:pStyle w:val="ListParagraph"/>
         <w:numPr>
           <w:ilvl w:val="0"/>
           <w:numId w:val="1"/>
@@ -750,7 +750,7 @@
     </w:p>
     <w:p>
       <w:pPr>
-        <w:pStyle w:val="Prrafodelista"/>
+        <w:pStyle w:val="ListParagraph"/>
         <w:rPr>
           <w:lang w:val="es-419"/>
         </w:rPr>
@@ -777,7 +777,7 @@
     </w:p>
     <w:p>
       <w:pPr>
-        <w:pStyle w:val="Prrafodelista"/>
+        <w:pStyle w:val="ListParagraph"/>
         <w:rPr>
           <w:lang w:val="es-419"/>
         </w:rPr>
@@ -791,7 +791,7 @@
     </w:p>
     <w:p>
       <w:pPr>
-        <w:pStyle w:val="Prrafodelista"/>
+        <w:pStyle w:val="ListParagraph"/>
         <w:rPr>
           <w:lang w:val="es-419"/>
         </w:rPr>
@@ -818,15 +818,15 @@
     </w:p>
     <w:p>
       <w:pPr>
-        <w:pStyle w:val="Prrafodelista"/>
-        <w:rPr>
-          <w:lang w:val="es-ES"/>
-        </w:rPr>
-      </w:pPr>
-    </w:p>
-    <w:p>
-      <w:pPr>
-        <w:pStyle w:val="Prrafodelista"/>
+        <w:pStyle w:val="ListParagraph"/>
+        <w:rPr>
+          <w:lang w:val="es-ES"/>
+        </w:rPr>
+      </w:pPr>
+    </w:p>
+    <w:p>
+      <w:pPr>
+        <w:pStyle w:val="ListParagraph"/>
         <w:numPr>
           <w:ilvl w:val="0"/>
           <w:numId w:val="1"/>
@@ -844,7 +844,7 @@
     </w:p>
     <w:p>
       <w:pPr>
-        <w:pStyle w:val="Prrafodelista"/>
+        <w:pStyle w:val="ListParagraph"/>
         <w:rPr>
           <w:lang w:val="es-ES"/>
         </w:rPr>
@@ -858,7 +858,7 @@
     </w:p>
     <w:p>
       <w:pPr>
-        <w:pStyle w:val="Prrafodelista"/>
+        <w:pStyle w:val="ListParagraph"/>
         <w:rPr>
           <w:lang w:val="es-ES"/>
         </w:rPr>
@@ -872,41 +872,29 @@
     </w:p>
     <w:p>
       <w:pPr>
-        <w:pStyle w:val="Prrafodelista"/>
-        <w:rPr>
-          <w:lang w:val="es-ES"/>
-        </w:rPr>
-      </w:pPr>
-      <w:r>
-        <w:rPr>
-          <w:lang w:val="es-ES"/>
-        </w:rPr>
-        <w:t xml:space="preserve">Se crea hasta tener abstraídos </w:t>
-      </w:r>
-      <w:r>
-        <w:rPr>
-          <w:lang w:val="es-ES"/>
-        </w:rPr>
-        <w:t>los atributos y los métodos</w:t>
-      </w:r>
-      <w:r>
-        <w:rPr>
-          <w:lang w:val="es-ES"/>
-        </w:rPr>
-        <w:t xml:space="preserve"> de los objetos que necesitamos.</w:t>
-      </w:r>
-    </w:p>
-    <w:p>
-      <w:pPr>
-        <w:pStyle w:val="Prrafodelista"/>
-        <w:rPr>
-          <w:lang w:val="es-ES"/>
-        </w:rPr>
-      </w:pPr>
-    </w:p>
-    <w:p>
-      <w:pPr>
-        <w:pStyle w:val="Prrafodelista"/>
+        <w:pStyle w:val="ListParagraph"/>
+        <w:rPr>
+          <w:lang w:val="es-ES"/>
+        </w:rPr>
+      </w:pPr>
+      <w:r>
+        <w:rPr>
+          <w:lang w:val="es-ES"/>
+        </w:rPr>
+        <w:t>Se crea hasta tener abstraídos los atributos y los métodos de los objetos que necesitamos.</w:t>
+      </w:r>
+    </w:p>
+    <w:p>
+      <w:pPr>
+        <w:pStyle w:val="ListParagraph"/>
+        <w:rPr>
+          <w:lang w:val="es-ES"/>
+        </w:rPr>
+      </w:pPr>
+    </w:p>
+    <w:p>
+      <w:pPr>
+        <w:pStyle w:val="ListParagraph"/>
         <w:numPr>
           <w:ilvl w:val="0"/>
           <w:numId w:val="1"/>
@@ -924,7 +912,7 @@
     </w:p>
     <w:p>
       <w:pPr>
-        <w:pStyle w:val="Prrafodelista"/>
+        <w:pStyle w:val="ListParagraph"/>
         <w:rPr>
           <w:lang w:val="es-ES"/>
         </w:rPr>
@@ -950,23 +938,23 @@
     </w:p>
     <w:p>
       <w:pPr>
-        <w:pStyle w:val="Prrafodelista"/>
-        <w:rPr>
-          <w:lang w:val="es-ES"/>
-        </w:rPr>
-      </w:pPr>
-    </w:p>
-    <w:p>
-      <w:pPr>
-        <w:pStyle w:val="Prrafodelista"/>
-        <w:rPr>
-          <w:lang w:val="es-ES"/>
-        </w:rPr>
-      </w:pPr>
-    </w:p>
-    <w:p>
-      <w:pPr>
-        <w:pStyle w:val="Prrafodelista"/>
+        <w:pStyle w:val="ListParagraph"/>
+        <w:rPr>
+          <w:lang w:val="es-ES"/>
+        </w:rPr>
+      </w:pPr>
+    </w:p>
+    <w:p>
+      <w:pPr>
+        <w:pStyle w:val="ListParagraph"/>
+        <w:rPr>
+          <w:lang w:val="es-ES"/>
+        </w:rPr>
+      </w:pPr>
+    </w:p>
+    <w:p>
+      <w:pPr>
+        <w:pStyle w:val="ListParagraph"/>
         <w:numPr>
           <w:ilvl w:val="0"/>
           <w:numId w:val="1"/>
@@ -985,7 +973,7 @@
     </w:p>
     <w:p>
       <w:pPr>
-        <w:pStyle w:val="Prrafodelista"/>
+        <w:pStyle w:val="ListParagraph"/>
         <w:rPr>
           <w:lang w:val="es-ES"/>
         </w:rPr>
@@ -1017,7 +1005,7 @@
     </w:p>
     <w:p>
       <w:pPr>
-        <w:pStyle w:val="Prrafodelista"/>
+        <w:pStyle w:val="ListParagraph"/>
         <w:rPr>
           <w:lang w:val="es-ES"/>
         </w:rPr>
@@ -1031,7 +1019,7 @@
     </w:p>
     <w:p>
       <w:pPr>
-        <w:pStyle w:val="Prrafodelista"/>
+        <w:pStyle w:val="ListParagraph"/>
         <w:rPr>
           <w:lang w:val="es-ES"/>
         </w:rPr>
@@ -1045,15 +1033,15 @@
     </w:p>
     <w:p>
       <w:pPr>
-        <w:pStyle w:val="Prrafodelista"/>
-        <w:rPr>
-          <w:lang w:val="es-ES"/>
-        </w:rPr>
-      </w:pPr>
-    </w:p>
-    <w:p>
-      <w:pPr>
-        <w:pStyle w:val="Prrafodelista"/>
+        <w:pStyle w:val="ListParagraph"/>
+        <w:rPr>
+          <w:lang w:val="es-ES"/>
+        </w:rPr>
+      </w:pPr>
+    </w:p>
+    <w:p>
+      <w:pPr>
+        <w:pStyle w:val="ListParagraph"/>
         <w:numPr>
           <w:ilvl w:val="0"/>
           <w:numId w:val="1"/>
@@ -1071,7 +1059,7 @@
     </w:p>
     <w:p>
       <w:pPr>
-        <w:pStyle w:val="Prrafodelista"/>
+        <w:pStyle w:val="ListParagraph"/>
         <w:rPr>
           <w:lang w:val="es-ES"/>
         </w:rPr>
@@ -1085,7 +1073,7 @@
     </w:p>
     <w:p>
       <w:pPr>
-        <w:pStyle w:val="Prrafodelista"/>
+        <w:pStyle w:val="ListParagraph"/>
         <w:rPr>
           <w:lang w:val="es-ES"/>
         </w:rPr>
@@ -1111,7 +1099,7 @@
     </w:p>
     <w:p>
       <w:pPr>
-        <w:pStyle w:val="Prrafodelista"/>
+        <w:pStyle w:val="ListParagraph"/>
         <w:rPr>
           <w:lang w:val="es-ES"/>
         </w:rPr>
@@ -1125,7 +1113,7 @@
     </w:p>
     <w:p>
       <w:pPr>
-        <w:pStyle w:val="Prrafodelista"/>
+        <w:pStyle w:val="ListParagraph"/>
         <w:rPr>
           <w:lang w:val="es-ES"/>
         </w:rPr>
@@ -1139,15 +1127,15 @@
     </w:p>
     <w:p>
       <w:pPr>
-        <w:pStyle w:val="Prrafodelista"/>
-        <w:rPr>
-          <w:lang w:val="es-ES"/>
-        </w:rPr>
-      </w:pPr>
-    </w:p>
-    <w:p>
-      <w:pPr>
-        <w:pStyle w:val="Prrafodelista"/>
+        <w:pStyle w:val="ListParagraph"/>
+        <w:rPr>
+          <w:lang w:val="es-ES"/>
+        </w:rPr>
+      </w:pPr>
+    </w:p>
+    <w:p>
+      <w:pPr>
+        <w:pStyle w:val="ListParagraph"/>
         <w:numPr>
           <w:ilvl w:val="0"/>
           <w:numId w:val="1"/>
@@ -1165,7 +1153,7 @@
     </w:p>
     <w:p>
       <w:pPr>
-        <w:pStyle w:val="Prrafodelista"/>
+        <w:pStyle w:val="ListParagraph"/>
         <w:rPr>
           <w:lang w:val="es-ES"/>
         </w:rPr>
@@ -1178,7 +1166,7 @@
         <mc:AlternateContent>
           <mc:Choice Requires="wps">
             <w:drawing>
-              <wp:anchor distT="0" distB="0" distL="114300" distR="114300" simplePos="0" relativeHeight="251659264" behindDoc="0" locked="0" layoutInCell="1" allowOverlap="1">
+              <wp:anchor distT="0" distB="0" distL="114300" distR="114300" simplePos="0" relativeHeight="251659264" behindDoc="0" locked="0" layoutInCell="1" allowOverlap="1" wp14:anchorId="57193A88" wp14:editId="7DE7514A">
                 <wp:simplePos x="0" y="0"/>
                 <wp:positionH relativeFrom="column">
                   <wp:posOffset>2110740</wp:posOffset>
@@ -1270,7 +1258,7 @@
     </w:p>
     <w:p>
       <w:pPr>
-        <w:pStyle w:val="Prrafodelista"/>
+        <w:pStyle w:val="ListParagraph"/>
         <w:rPr>
           <w:lang w:val="es-ES"/>
         </w:rPr>
@@ -1292,7 +1280,7 @@
     </w:p>
     <w:p>
       <w:pPr>
-        <w:pStyle w:val="Prrafodelista"/>
+        <w:pStyle w:val="ListParagraph"/>
         <w:rPr>
           <w:lang w:val="es-ES"/>
         </w:rPr>
@@ -1306,7 +1294,7 @@
     </w:p>
     <w:p>
       <w:pPr>
-        <w:pStyle w:val="Prrafodelista"/>
+        <w:pStyle w:val="ListParagraph"/>
         <w:tabs>
           <w:tab w:val="left" w:pos="5535"/>
         </w:tabs>
@@ -1322,7 +1310,7 @@
         <mc:AlternateContent>
           <mc:Choice Requires="wps">
             <w:drawing>
-              <wp:anchor distT="0" distB="0" distL="114300" distR="114300" simplePos="0" relativeHeight="251660288" behindDoc="0" locked="0" layoutInCell="1" allowOverlap="1">
+              <wp:anchor distT="0" distB="0" distL="114300" distR="114300" simplePos="0" relativeHeight="251660288" behindDoc="0" locked="0" layoutInCell="1" allowOverlap="1" wp14:anchorId="2E267494" wp14:editId="14530C70">
                 <wp:simplePos x="0" y="0"/>
                 <wp:positionH relativeFrom="column">
                   <wp:posOffset>2929890</wp:posOffset>
@@ -1399,7 +1387,7 @@
         <mc:AlternateContent>
           <mc:Choice Requires="wps">
             <w:drawing>
-              <wp:anchor distT="0" distB="0" distL="114300" distR="114300" simplePos="0" relativeHeight="251662336" behindDoc="0" locked="0" layoutInCell="1" allowOverlap="1" wp14:anchorId="2E196B98" wp14:editId="20417785">
+              <wp:anchor distT="0" distB="0" distL="114300" distR="114300" simplePos="0" relativeHeight="251662336" behindDoc="0" locked="0" layoutInCell="1" allowOverlap="1" wp14:anchorId="5110E0C7" wp14:editId="0F8C260F">
                 <wp:simplePos x="0" y="0"/>
                 <wp:positionH relativeFrom="column">
                   <wp:posOffset>1824990</wp:posOffset>
@@ -1474,47 +1462,49 @@
     </w:p>
     <w:p>
       <w:pPr>
-        <w:pStyle w:val="Prrafodelista"/>
-        <w:rPr>
-          <w:lang w:val="es-ES"/>
-        </w:rPr>
-      </w:pPr>
-    </w:p>
-    <w:p>
-      <w:pPr>
-        <w:pStyle w:val="Prrafodelista"/>
-        <w:rPr>
-          <w:lang w:val="es-ES"/>
-        </w:rPr>
-      </w:pPr>
-    </w:p>
-    <w:p>
-      <w:pPr>
-        <w:pStyle w:val="Prrafodelista"/>
-        <w:rPr>
-          <w:lang w:val="es-ES"/>
-        </w:rPr>
-      </w:pPr>
-    </w:p>
-    <w:p>
-      <w:pPr>
-        <w:pStyle w:val="Prrafodelista"/>
-        <w:rPr>
-          <w:lang w:val="es-ES"/>
-        </w:rPr>
-      </w:pPr>
-    </w:p>
-    <w:p>
-      <w:pPr>
-        <w:pStyle w:val="Prrafodelista"/>
-        <w:rPr>
-          <w:lang w:val="es-ES"/>
-        </w:rPr>
-      </w:pPr>
-    </w:p>
-    <w:p>
-      <w:pPr>
-        <w:pStyle w:val="Prrafodelista"/>
+        <w:pStyle w:val="ListParagraph"/>
+        <w:rPr>
+          <w:lang w:val="es-ES"/>
+        </w:rPr>
+      </w:pPr>
+      <w:bookmarkStart w:id="0" w:name="_GoBack"/>
+      <w:bookmarkEnd w:id="0"/>
+    </w:p>
+    <w:p>
+      <w:pPr>
+        <w:pStyle w:val="ListParagraph"/>
+        <w:rPr>
+          <w:lang w:val="es-ES"/>
+        </w:rPr>
+      </w:pPr>
+    </w:p>
+    <w:p>
+      <w:pPr>
+        <w:pStyle w:val="ListParagraph"/>
+        <w:rPr>
+          <w:lang w:val="es-ES"/>
+        </w:rPr>
+      </w:pPr>
+    </w:p>
+    <w:p>
+      <w:pPr>
+        <w:pStyle w:val="ListParagraph"/>
+        <w:rPr>
+          <w:lang w:val="es-ES"/>
+        </w:rPr>
+      </w:pPr>
+    </w:p>
+    <w:p>
+      <w:pPr>
+        <w:pStyle w:val="ListParagraph"/>
+        <w:rPr>
+          <w:lang w:val="es-ES"/>
+        </w:rPr>
+      </w:pPr>
+    </w:p>
+    <w:p>
+      <w:pPr>
+        <w:pStyle w:val="ListParagraph"/>
         <w:rPr>
           <w:lang w:val="es-ES"/>
         </w:rPr>
@@ -1527,7 +1517,7 @@
         <mc:AlternateContent>
           <mc:Choice Requires="wps">
             <w:drawing>
-              <wp:anchor distT="0" distB="0" distL="114300" distR="114300" simplePos="0" relativeHeight="251664384" behindDoc="0" locked="0" layoutInCell="1" allowOverlap="1" wp14:anchorId="597FAE45" wp14:editId="124D6C61">
+              <wp:anchor distT="0" distB="0" distL="114300" distR="114300" simplePos="0" relativeHeight="251664384" behindDoc="0" locked="0" layoutInCell="1" allowOverlap="1" wp14:anchorId="0E9CD948" wp14:editId="32484BBD">
                 <wp:simplePos x="0" y="0"/>
                 <wp:positionH relativeFrom="column">
                   <wp:posOffset>1123950</wp:posOffset>
@@ -1598,7 +1588,7 @@
         <mc:AlternateContent>
           <mc:Choice Requires="wps">
             <w:drawing>
-              <wp:anchor distT="0" distB="0" distL="114300" distR="114300" simplePos="0" relativeHeight="251666432" behindDoc="0" locked="0" layoutInCell="1" allowOverlap="1" wp14:anchorId="597FAE45" wp14:editId="124D6C61">
+              <wp:anchor distT="0" distB="0" distL="114300" distR="114300" simplePos="0" relativeHeight="251666432" behindDoc="0" locked="0" layoutInCell="1" allowOverlap="1" wp14:anchorId="1A8E6E6D" wp14:editId="652EFA20">
                 <wp:simplePos x="0" y="0"/>
                 <wp:positionH relativeFrom="column">
                   <wp:posOffset>3387090</wp:posOffset>
@@ -1664,15 +1654,15 @@
     </w:p>
     <w:p>
       <w:pPr>
-        <w:pStyle w:val="Prrafodelista"/>
-        <w:rPr>
-          <w:lang w:val="es-ES"/>
-        </w:rPr>
-      </w:pPr>
-    </w:p>
-    <w:p>
-      <w:pPr>
-        <w:pStyle w:val="Prrafodelista"/>
+        <w:pStyle w:val="ListParagraph"/>
+        <w:rPr>
+          <w:lang w:val="es-ES"/>
+        </w:rPr>
+      </w:pPr>
+    </w:p>
+    <w:p>
+      <w:pPr>
+        <w:pStyle w:val="ListParagraph"/>
         <w:jc w:val="right"/>
         <w:rPr>
           <w:lang w:val="es-ES"/>
@@ -1681,7 +1671,7 @@
     </w:p>
     <w:p>
       <w:pPr>
-        <w:pStyle w:val="Prrafodelista"/>
+        <w:pStyle w:val="ListParagraph"/>
         <w:tabs>
           <w:tab w:val="left" w:pos="7110"/>
         </w:tabs>
@@ -1710,15 +1700,15 @@
     </w:p>
     <w:p>
       <w:pPr>
-        <w:pStyle w:val="Prrafodelista"/>
-        <w:rPr>
-          <w:lang w:val="es-ES"/>
-        </w:rPr>
-      </w:pPr>
-    </w:p>
-    <w:p>
-      <w:pPr>
-        <w:pStyle w:val="Prrafodelista"/>
+        <w:pStyle w:val="ListParagraph"/>
+        <w:rPr>
+          <w:lang w:val="es-ES"/>
+        </w:rPr>
+      </w:pPr>
+    </w:p>
+    <w:p>
+      <w:pPr>
+        <w:pStyle w:val="ListParagraph"/>
         <w:rPr>
           <w:lang w:val="es-ES"/>
         </w:rPr>
@@ -1746,7 +1736,7 @@
     </w:p>
     <w:p>
       <w:pPr>
-        <w:pStyle w:val="Prrafodelista"/>
+        <w:pStyle w:val="ListParagraph"/>
         <w:rPr>
           <w:lang w:val="es-ES"/>
         </w:rPr>
@@ -1760,15 +1750,15 @@
     </w:p>
     <w:p>
       <w:pPr>
-        <w:pStyle w:val="Prrafodelista"/>
-        <w:rPr>
-          <w:lang w:val="es-ES"/>
-        </w:rPr>
-      </w:pPr>
-    </w:p>
-    <w:p>
-      <w:pPr>
-        <w:pStyle w:val="Prrafodelista"/>
+        <w:pStyle w:val="ListParagraph"/>
+        <w:rPr>
+          <w:lang w:val="es-ES"/>
+        </w:rPr>
+      </w:pPr>
+    </w:p>
+    <w:p>
+      <w:pPr>
+        <w:pStyle w:val="ListParagraph"/>
         <w:numPr>
           <w:ilvl w:val="0"/>
           <w:numId w:val="1"/>
@@ -1786,7 +1776,7 @@
     </w:p>
     <w:p>
       <w:pPr>
-        <w:pStyle w:val="Prrafodelista"/>
+        <w:pStyle w:val="ListParagraph"/>
         <w:rPr>
           <w:lang w:val="es-ES"/>
         </w:rPr>
@@ -1800,7 +1790,7 @@
     </w:p>
     <w:p>
       <w:pPr>
-        <w:pStyle w:val="Prrafodelista"/>
+        <w:pStyle w:val="ListParagraph"/>
         <w:rPr>
           <w:lang w:val="es-ES"/>
         </w:rPr>
@@ -1814,7 +1804,7 @@
     </w:p>
     <w:p>
       <w:pPr>
-        <w:pStyle w:val="Prrafodelista"/>
+        <w:pStyle w:val="ListParagraph"/>
         <w:rPr>
           <w:lang w:val="es-ES"/>
         </w:rPr>
@@ -1828,23 +1818,23 @@
     </w:p>
     <w:p>
       <w:pPr>
-        <w:pStyle w:val="Prrafodelista"/>
-        <w:rPr>
-          <w:lang w:val="es-ES"/>
-        </w:rPr>
-      </w:pPr>
-    </w:p>
-    <w:p>
-      <w:pPr>
-        <w:pStyle w:val="Prrafodelista"/>
-        <w:rPr>
-          <w:lang w:val="es-ES"/>
-        </w:rPr>
-      </w:pPr>
-    </w:p>
-    <w:p>
-      <w:pPr>
-        <w:pStyle w:val="Prrafodelista"/>
+        <w:pStyle w:val="ListParagraph"/>
+        <w:rPr>
+          <w:lang w:val="es-ES"/>
+        </w:rPr>
+      </w:pPr>
+    </w:p>
+    <w:p>
+      <w:pPr>
+        <w:pStyle w:val="ListParagraph"/>
+        <w:rPr>
+          <w:lang w:val="es-ES"/>
+        </w:rPr>
+      </w:pPr>
+    </w:p>
+    <w:p>
+      <w:pPr>
+        <w:pStyle w:val="ListParagraph"/>
         <w:numPr>
           <w:ilvl w:val="0"/>
           <w:numId w:val="1"/>
@@ -1863,7 +1853,7 @@
     </w:p>
     <w:p>
       <w:pPr>
-        <w:pStyle w:val="Prrafodelista"/>
+        <w:pStyle w:val="ListParagraph"/>
         <w:rPr>
           <w:lang w:val="es-ES"/>
         </w:rPr>
@@ -1897,15 +1887,15 @@
     </w:p>
     <w:p>
       <w:pPr>
-        <w:pStyle w:val="Prrafodelista"/>
-        <w:rPr>
-          <w:lang w:val="es-ES"/>
-        </w:rPr>
-      </w:pPr>
-    </w:p>
-    <w:p>
-      <w:pPr>
-        <w:pStyle w:val="Prrafodelista"/>
+        <w:pStyle w:val="ListParagraph"/>
+        <w:rPr>
+          <w:lang w:val="es-ES"/>
+        </w:rPr>
+      </w:pPr>
+    </w:p>
+    <w:p>
+      <w:pPr>
+        <w:pStyle w:val="ListParagraph"/>
         <w:numPr>
           <w:ilvl w:val="0"/>
           <w:numId w:val="1"/>
@@ -1923,7 +1913,7 @@
     </w:p>
     <w:p>
       <w:pPr>
-        <w:pStyle w:val="Prrafodelista"/>
+        <w:pStyle w:val="ListParagraph"/>
         <w:rPr>
           <w:lang w:val="es-ES"/>
         </w:rPr>
@@ -1937,15 +1927,15 @@
     </w:p>
     <w:p>
       <w:pPr>
-        <w:pStyle w:val="Prrafodelista"/>
-        <w:rPr>
-          <w:lang w:val="es-ES"/>
-        </w:rPr>
-      </w:pPr>
-    </w:p>
-    <w:p>
-      <w:pPr>
-        <w:pStyle w:val="Prrafodelista"/>
+        <w:pStyle w:val="ListParagraph"/>
+        <w:rPr>
+          <w:lang w:val="es-ES"/>
+        </w:rPr>
+      </w:pPr>
+    </w:p>
+    <w:p>
+      <w:pPr>
+        <w:pStyle w:val="ListParagraph"/>
         <w:numPr>
           <w:ilvl w:val="0"/>
           <w:numId w:val="1"/>
@@ -2028,8 +2018,6 @@
         </w:rPr>
         <w:t>Se espera que las clases dentro de un modulo estén altamente relacionadas.</w:t>
       </w:r>
-      <w:bookmarkStart w:id="0" w:name="_GoBack"/>
-      <w:bookmarkEnd w:id="0"/>
     </w:p>
     <w:p>
       <w:pPr>
@@ -2811,11 +2799,11 @@
     <w:name w:val="Normal"/>
     <w:qFormat/>
   </w:style>
-  <w:style w:type="paragraph" w:styleId="Ttulo1">
+  <w:style w:type="paragraph" w:styleId="Heading1">
     <w:name w:val="heading 1"/>
     <w:basedOn w:val="Normal"/>
     <w:next w:val="Normal"/>
-    <w:link w:val="Ttulo1Car"/>
+    <w:link w:val="Heading1Char"/>
     <w:uiPriority w:val="9"/>
     <w:qFormat/>
     <w:rsid w:val="00E81126"/>
@@ -2832,11 +2820,11 @@
       <w:szCs w:val="32"/>
     </w:rPr>
   </w:style>
-  <w:style w:type="paragraph" w:styleId="Ttulo2">
+  <w:style w:type="paragraph" w:styleId="Heading2">
     <w:name w:val="heading 2"/>
     <w:basedOn w:val="Normal"/>
     <w:next w:val="Normal"/>
-    <w:link w:val="Ttulo2Car"/>
+    <w:link w:val="Heading2Char"/>
     <w:uiPriority w:val="9"/>
     <w:unhideWhenUsed/>
     <w:qFormat/>
@@ -2854,13 +2842,13 @@
       <w:szCs w:val="26"/>
     </w:rPr>
   </w:style>
-  <w:style w:type="character" w:default="1" w:styleId="Fuentedeprrafopredeter">
+  <w:style w:type="character" w:default="1" w:styleId="DefaultParagraphFont">
     <w:name w:val="Default Paragraph Font"/>
     <w:uiPriority w:val="1"/>
     <w:semiHidden/>
     <w:unhideWhenUsed/>
   </w:style>
-  <w:style w:type="table" w:default="1" w:styleId="Tablanormal">
+  <w:style w:type="table" w:default="1" w:styleId="TableNormal">
     <w:name w:val="Normal Table"/>
     <w:uiPriority w:val="99"/>
     <w:semiHidden/>
@@ -2875,16 +2863,16 @@
       </w:tblCellMar>
     </w:tblPr>
   </w:style>
-  <w:style w:type="numbering" w:default="1" w:styleId="Sinlista">
+  <w:style w:type="numbering" w:default="1" w:styleId="NoList">
     <w:name w:val="No List"/>
     <w:uiPriority w:val="99"/>
     <w:semiHidden/>
     <w:unhideWhenUsed/>
   </w:style>
-  <w:style w:type="character" w:customStyle="1" w:styleId="Ttulo1Car">
-    <w:name w:val="Título 1 Car"/>
-    <w:basedOn w:val="Fuentedeprrafopredeter"/>
-    <w:link w:val="Ttulo1"/>
+  <w:style w:type="character" w:customStyle="1" w:styleId="Heading1Char">
+    <w:name w:val="Heading 1 Char"/>
+    <w:basedOn w:val="DefaultParagraphFont"/>
+    <w:link w:val="Heading1"/>
     <w:uiPriority w:val="9"/>
     <w:rsid w:val="00E81126"/>
     <w:rPr>
@@ -2894,7 +2882,7 @@
       <w:szCs w:val="32"/>
     </w:rPr>
   </w:style>
-  <w:style w:type="paragraph" w:styleId="Prrafodelista">
+  <w:style w:type="paragraph" w:styleId="ListParagraph">
     <w:name w:val="List Paragraph"/>
     <w:basedOn w:val="Normal"/>
     <w:uiPriority w:val="34"/>
@@ -2905,7 +2893,7 @@
       <w:contextualSpacing/>
     </w:pPr>
   </w:style>
-  <w:style w:type="paragraph" w:styleId="Sinespaciado">
+  <w:style w:type="paragraph" w:styleId="NoSpacing">
     <w:name w:val="No Spacing"/>
     <w:uiPriority w:val="1"/>
     <w:qFormat/>
@@ -2914,10 +2902,10 @@
       <w:spacing w:after="0" w:line="240" w:lineRule="auto"/>
     </w:pPr>
   </w:style>
-  <w:style w:type="character" w:customStyle="1" w:styleId="Ttulo2Car">
-    <w:name w:val="Título 2 Car"/>
-    <w:basedOn w:val="Fuentedeprrafopredeter"/>
-    <w:link w:val="Ttulo2"/>
+  <w:style w:type="character" w:customStyle="1" w:styleId="Heading2Char">
+    <w:name w:val="Heading 2 Char"/>
+    <w:basedOn w:val="DefaultParagraphFont"/>
+    <w:link w:val="Heading2"/>
     <w:uiPriority w:val="9"/>
     <w:rsid w:val="00E22252"/>
     <w:rPr>

</xml_diff>